<commit_message>
Uploaded latest version w References
</commit_message>
<xml_diff>
--- a/Part 1 Write-Up.docx
+++ b/Part 1 Write-Up.docx
@@ -1,6 +1,6 @@
 
 <file path=word/document.xml><?xml version="1.0" encoding="utf-8"?>
-<w:document xmlns:wpc="http://schemas.microsoft.com/office/word/2010/wordprocessingCanvas" xmlns:cx="http://schemas.microsoft.com/office/drawing/2014/chartex" xmlns:cx1="http://schemas.microsoft.com/office/drawing/2015/9/8/chartex" xmlns:cx2="http://schemas.microsoft.com/office/drawing/2015/10/21/chartex" xmlns:cx3="http://schemas.microsoft.com/office/drawing/2016/5/9/chartex" xmlns:cx4="http://schemas.microsoft.com/office/drawing/2016/5/10/chartex" xmlns:cx5="http://schemas.microsoft.com/office/drawing/2016/5/11/chartex" xmlns:cx6="http://schemas.microsoft.com/office/drawing/2016/5/12/chartex" xmlns:cx7="http://schemas.microsoft.com/office/drawing/2016/5/13/chartex" xmlns:cx8="http://schemas.microsoft.com/office/drawing/2016/5/14/chartex" xmlns:mc="http://schemas.openxmlformats.org/markup-compatibility/2006" xmlns:aink="http://schemas.microsoft.com/office/drawing/2016/ink" xmlns:am3d="http://schemas.microsoft.com/office/drawing/2017/model3d" xmlns:o="urn:schemas-microsoft-com:office:office" xmlns:r="http://schemas.openxmlformats.org/officeDocument/2006/relationships" xmlns:m="http://schemas.openxmlformats.org/officeDocument/2006/math" xmlns:v="urn:schemas-microsoft-com:vml" xmlns:wp14="http://schemas.microsoft.com/office/word/2010/wordprocessingDrawing" xmlns:wp="http://schemas.openxmlformats.org/drawingml/2006/wordprocessingDrawing" xmlns:w10="urn:schemas-microsoft-com:office:word" xmlns:w="http://schemas.openxmlformats.org/wordprocessingml/2006/main" xmlns:w14="http://schemas.microsoft.com/office/word/2010/wordml" xmlns:w15="http://schemas.microsoft.com/office/word/2012/wordml" xmlns:w16cex="http://schemas.microsoft.com/office/word/2018/wordml/cex" xmlns:w16cid="http://schemas.microsoft.com/office/word/2016/wordml/cid" xmlns:w16="http://schemas.microsoft.com/office/word/2018/wordml" xmlns:w16sdtdh="http://schemas.microsoft.com/office/word/2020/wordml/sdtdatahash" xmlns:w16se="http://schemas.microsoft.com/office/word/2015/wordml/symex" xmlns:wpg="http://schemas.microsoft.com/office/word/2010/wordprocessingGroup" xmlns:wpi="http://schemas.microsoft.com/office/word/2010/wordprocessingInk" xmlns:wne="http://schemas.microsoft.com/office/word/2006/wordml" xmlns:wps="http://schemas.microsoft.com/office/word/2010/wordprocessingShape" mc:Ignorable="w14 w15 w16se w16cid w16 w16cex w16sdtdh wp14">
+<w:document xmlns:wpc="http://schemas.microsoft.com/office/word/2010/wordprocessingCanvas" xmlns:cx="http://schemas.microsoft.com/office/drawing/2014/chartex" xmlns:cx1="http://schemas.microsoft.com/office/drawing/2015/9/8/chartex" xmlns:cx2="http://schemas.microsoft.com/office/drawing/2015/10/21/chartex" xmlns:cx3="http://schemas.microsoft.com/office/drawing/2016/5/9/chartex" xmlns:cx4="http://schemas.microsoft.com/office/drawing/2016/5/10/chartex" xmlns:cx5="http://schemas.microsoft.com/office/drawing/2016/5/11/chartex" xmlns:cx6="http://schemas.microsoft.com/office/drawing/2016/5/12/chartex" xmlns:cx7="http://schemas.microsoft.com/office/drawing/2016/5/13/chartex" xmlns:cx8="http://schemas.microsoft.com/office/drawing/2016/5/14/chartex" xmlns:mc="http://schemas.openxmlformats.org/markup-compatibility/2006" xmlns:aink="http://schemas.microsoft.com/office/drawing/2016/ink" xmlns:am3d="http://schemas.microsoft.com/office/drawing/2017/model3d" xmlns:o="urn:schemas-microsoft-com:office:office" xmlns:oel="http://schemas.microsoft.com/office/2019/extlst" xmlns:r="http://schemas.openxmlformats.org/officeDocument/2006/relationships" xmlns:m="http://schemas.openxmlformats.org/officeDocument/2006/math" xmlns:v="urn:schemas-microsoft-com:vml" xmlns:wp14="http://schemas.microsoft.com/office/word/2010/wordprocessingDrawing" xmlns:wp="http://schemas.openxmlformats.org/drawingml/2006/wordprocessingDrawing" xmlns:w10="urn:schemas-microsoft-com:office:word" xmlns:w="http://schemas.openxmlformats.org/wordprocessingml/2006/main" xmlns:w14="http://schemas.microsoft.com/office/word/2010/wordml" xmlns:w15="http://schemas.microsoft.com/office/word/2012/wordml" xmlns:w16cex="http://schemas.microsoft.com/office/word/2018/wordml/cex" xmlns:w16cid="http://schemas.microsoft.com/office/word/2016/wordml/cid" xmlns:w16="http://schemas.microsoft.com/office/word/2018/wordml" xmlns:w16sdtdh="http://schemas.microsoft.com/office/word/2020/wordml/sdtdatahash" xmlns:w16se="http://schemas.microsoft.com/office/word/2015/wordml/symex" xmlns:wpg="http://schemas.microsoft.com/office/word/2010/wordprocessingGroup" xmlns:wpi="http://schemas.microsoft.com/office/word/2010/wordprocessingInk" xmlns:wne="http://schemas.microsoft.com/office/word/2006/wordml" xmlns:wps="http://schemas.microsoft.com/office/word/2010/wordprocessingShape" mc:Ignorable="w14 w15 w16se w16cid w16 w16cex w16sdtdh wp14">
   <w:body>
     <w:p>
       <w:pPr>
@@ -95,7 +95,7 @@
         <w:rPr>
           <w:rFonts w:ascii="Times New Roman" w:hAnsi="Times New Roman" w:cs="Times New Roman"/>
         </w:rPr>
-        <w:t xml:space="preserve">data analysts and engineers to easily access and query data, it presented a number of data problems. Firstly, data reliability was not very good under this platform. The proper schema for data was not formally defined; this combined with ingesting data through ETL jobs often resulted in duplicate data. Additionally, scalability </w:t>
+        <w:t xml:space="preserve">data analysts and engineers to easily access and query data, it presented a number of data problems. First, data reliability was not very good under this platform. The proper schema for data was not formally defined; this combined with ingesting data through ETL jobs often resulted in duplicate data. Additionally, scalability </w:t>
       </w:r>
       <w:r>
         <w:rPr>
@@ -314,8 +314,617 @@
         <w:rPr>
           <w:rFonts w:ascii="Times New Roman" w:hAnsi="Times New Roman" w:cs="Times New Roman"/>
         </w:rPr>
-        <w:t>(Will do some more research on how Uber uses their data next).</w:t>
-      </w:r>
+        <w:t xml:space="preserve">Uber relies on its data to answer several questions. </w:t>
+      </w:r>
+      <w:r>
+        <w:rPr>
+          <w:rFonts w:ascii="Times New Roman" w:hAnsi="Times New Roman" w:cs="Times New Roman"/>
+        </w:rPr>
+        <w:t xml:space="preserve">Generally, the focus is how to lower costs, increase revenue, and improve customer experience. </w:t>
+      </w:r>
+      <w:r>
+        <w:rPr>
+          <w:rFonts w:ascii="Times New Roman" w:hAnsi="Times New Roman" w:cs="Times New Roman"/>
+        </w:rPr>
+        <w:t xml:space="preserve">The immense amount of data the company possesses is useful in forecasting how much demand to expect at all times, how to </w:t>
+      </w:r>
+      <w:r>
+        <w:rPr>
+          <w:rFonts w:ascii="Times New Roman" w:hAnsi="Times New Roman" w:cs="Times New Roman"/>
+        </w:rPr>
+        <w:lastRenderedPageBreak/>
+        <w:t xml:space="preserve">convert more job applicants into Uber drivers, and in detecting and preventing fraudulent payments on its platform, for example. </w:t>
+      </w:r>
+    </w:p>
+    <w:p>
+      <w:pPr>
+        <w:spacing w:line="480" w:lineRule="auto"/>
+        <w:ind w:firstLine="720"/>
+        <w:rPr>
+          <w:rFonts w:ascii="Times New Roman" w:hAnsi="Times New Roman" w:cs="Times New Roman"/>
+        </w:rPr>
+      </w:pPr>
+      <w:r>
+        <w:rPr>
+          <w:rFonts w:ascii="Times New Roman" w:hAnsi="Times New Roman" w:cs="Times New Roman"/>
+        </w:rPr>
+        <w:t xml:space="preserve">A critical </w:t>
+      </w:r>
+      <w:r>
+        <w:rPr>
+          <w:rFonts w:ascii="Times New Roman" w:hAnsi="Times New Roman" w:cs="Times New Roman"/>
+        </w:rPr>
+        <w:t xml:space="preserve">goal the company has is to accurately forecast surges in Uber requests. </w:t>
+      </w:r>
+      <w:r>
+        <w:rPr>
+          <w:rFonts w:ascii="Times New Roman" w:hAnsi="Times New Roman" w:cs="Times New Roman"/>
+        </w:rPr>
+        <w:t xml:space="preserve">During busier times, Uber increases its prices for riders and pays a bonus to its drivers. </w:t>
+      </w:r>
+      <w:r>
+        <w:rPr>
+          <w:rFonts w:ascii="Times New Roman" w:hAnsi="Times New Roman" w:cs="Times New Roman"/>
+        </w:rPr>
+        <w:t>Predictable surges during weekends and rush hour are not as complicated to forecast as rare, extreme events due to events like New Year’s Eve</w:t>
+      </w:r>
+      <w:r>
+        <w:rPr>
+          <w:rFonts w:ascii="Times New Roman" w:hAnsi="Times New Roman" w:cs="Times New Roman"/>
+        </w:rPr>
+        <w:t xml:space="preserve">, weather catastrophes, or big concerts. Uber’s engineers have developed a custom time series forecasting model to train a neural network to accurately forecast demand around such events. </w:t>
+      </w:r>
+      <w:r>
+        <w:rPr>
+          <w:rFonts w:ascii="Times New Roman" w:hAnsi="Times New Roman" w:cs="Times New Roman"/>
+        </w:rPr>
+        <w:t xml:space="preserve">Uber acquires the necessary data for this analysis by tracking data from its drivers, both when they are transporting a passenger and when they are not. This allows them to analyze traffic patterns, an important component of surge pricing, among other things. In fact, they are conducting research on autonomous cars using the data acquired from its drivers. Additionally, Uber does research on the quality and availability of public transportation in different cities. </w:t>
+      </w:r>
+      <w:r>
+        <w:rPr>
+          <w:rFonts w:ascii="Times New Roman" w:hAnsi="Times New Roman" w:cs="Times New Roman"/>
+        </w:rPr>
+        <w:t>These insights help them determine which cities to allocate more or less of their resources towards.</w:t>
+      </w:r>
+    </w:p>
+    <w:p>
+      <w:pPr>
+        <w:spacing w:line="480" w:lineRule="auto"/>
+        <w:ind w:firstLine="720"/>
+        <w:rPr>
+          <w:rFonts w:ascii="Times New Roman" w:hAnsi="Times New Roman" w:cs="Times New Roman"/>
+        </w:rPr>
+      </w:pPr>
+      <w:r>
+        <w:rPr>
+          <w:rFonts w:ascii="Times New Roman" w:hAnsi="Times New Roman" w:cs="Times New Roman"/>
+        </w:rPr>
+        <w:t xml:space="preserve">Another question whose answer Uber has pursued with its data is how to get more drivers to complete their sign-up process. The company began tracking the steps required to apply and be hired as a driver, and then analyzed the data to better understand the process, where they were losing applicants, and how to achieve a higher conversion rate. The tool the company’s visualization team ended up developing is known as Maze. It is a visualization of a sunburst, where </w:t>
+      </w:r>
+      <w:r>
+        <w:rPr>
+          <w:rFonts w:ascii="Times New Roman" w:hAnsi="Times New Roman" w:cs="Times New Roman"/>
+        </w:rPr>
+        <w:t xml:space="preserve">full and partial </w:t>
+      </w:r>
+      <w:r>
+        <w:rPr>
+          <w:rFonts w:ascii="Times New Roman" w:hAnsi="Times New Roman" w:cs="Times New Roman"/>
+        </w:rPr>
+        <w:t>rings</w:t>
+      </w:r>
+      <w:r>
+        <w:rPr>
+          <w:rFonts w:ascii="Times New Roman" w:hAnsi="Times New Roman" w:cs="Times New Roman"/>
+        </w:rPr>
+        <w:t xml:space="preserve"> </w:t>
+      </w:r>
+      <w:r>
+        <w:rPr>
+          <w:rFonts w:ascii="Times New Roman" w:hAnsi="Times New Roman" w:cs="Times New Roman"/>
+        </w:rPr>
+        <w:t>are made up of events</w:t>
+      </w:r>
+      <w:r>
+        <w:rPr>
+          <w:rFonts w:ascii="Times New Roman" w:hAnsi="Times New Roman" w:cs="Times New Roman"/>
+        </w:rPr>
+        <w:t xml:space="preserve"> during the hiring process. An example is uploading one’s driver’s license. Uber has determined that 20 percent of applicants’ first attempt to upload a photo of their license were not successful. Only 57 percent of this group actually tried to upload the license a second time. Uber uses Maze to find root causes of problems. </w:t>
+      </w:r>
+    </w:p>
+    <w:p>
+      <w:pPr>
+        <w:spacing w:line="480" w:lineRule="auto"/>
+        <w:ind w:firstLine="720"/>
+        <w:rPr>
+          <w:rFonts w:ascii="Times New Roman" w:hAnsi="Times New Roman" w:cs="Times New Roman"/>
+        </w:rPr>
+      </w:pPr>
+      <w:r>
+        <w:rPr>
+          <w:rFonts w:ascii="Times New Roman" w:hAnsi="Times New Roman" w:cs="Times New Roman"/>
+        </w:rPr>
+        <w:lastRenderedPageBreak/>
+        <w:t xml:space="preserve">Uber processes thousands of financial transactions every second, so another important question to answer is how to identify fraudulent payments. To correctly detect fraud and avoid false accusations, the company has noted the importance of keeping humans involved in the process, while relying on artificial intelligence to initiate review by a human analyst. The detection and mitigation Uber uses for financial fraud is called RADAR. When RADAR finds a potential attack, </w:t>
+      </w:r>
+      <w:r>
+        <w:rPr>
+          <w:rFonts w:ascii="Times New Roman" w:hAnsi="Times New Roman" w:cs="Times New Roman"/>
+        </w:rPr>
+        <w:t xml:space="preserve">the company prioritizes it by the amount of the potential financial loss to the company, so they can focus on the most severe. </w:t>
+      </w:r>
+    </w:p>
+    <w:p>
+      <w:pPr>
+        <w:spacing w:line="480" w:lineRule="auto"/>
+        <w:ind w:firstLine="720"/>
+        <w:rPr>
+          <w:rFonts w:ascii="Times New Roman" w:hAnsi="Times New Roman" w:cs="Times New Roman"/>
+        </w:rPr>
+      </w:pPr>
+      <w:r>
+        <w:rPr>
+          <w:rFonts w:ascii="Times New Roman" w:hAnsi="Times New Roman" w:cs="Times New Roman"/>
+        </w:rPr>
+        <w:t xml:space="preserve">A large component of Uber’s data analytics goals is to improve customer experience and to provide customers with information. For instance, Uber uses predictive models in order to estimate when the customer’s driver will arrive, and when they will reach their destination. </w:t>
+      </w:r>
+      <w:r>
+        <w:rPr>
+          <w:rFonts w:ascii="Times New Roman" w:hAnsi="Times New Roman" w:cs="Times New Roman"/>
+        </w:rPr>
+        <w:t xml:space="preserve">Not only does Uber seek to improve the experience of its customers – they also seek to improve the experience of their drivers. This data will also be relayed to the drivers to help them decide whether or not to accept a ride request. Additionally, Uber provides its drivers with heat maps in order to help them understand where demand is highest at a given point in time. Behind the scenes, Uber’s matching algorithms help direct a ride request from a customer to the optimal driver, considering a number of variables. </w:t>
+      </w:r>
+      <w:r>
+        <w:rPr>
+          <w:rFonts w:ascii="Times New Roman" w:hAnsi="Times New Roman" w:cs="Times New Roman"/>
+        </w:rPr>
+        <w:t>Correct identif</w:t>
+      </w:r>
+      <w:r>
+        <w:rPr>
+          <w:rFonts w:ascii="Times New Roman" w:hAnsi="Times New Roman" w:cs="Times New Roman"/>
+        </w:rPr>
+        <w:t>ication of</w:t>
+      </w:r>
+      <w:r>
+        <w:rPr>
+          <w:rFonts w:ascii="Times New Roman" w:hAnsi="Times New Roman" w:cs="Times New Roman"/>
+        </w:rPr>
+        <w:t xml:space="preserve"> a driver that is likely to accept a </w:t>
+      </w:r>
+      <w:proofErr w:type="gramStart"/>
+      <w:r>
+        <w:rPr>
+          <w:rFonts w:ascii="Times New Roman" w:hAnsi="Times New Roman" w:cs="Times New Roman"/>
+        </w:rPr>
+        <w:t>request benefits</w:t>
+      </w:r>
+      <w:proofErr w:type="gramEnd"/>
+      <w:r>
+        <w:rPr>
+          <w:rFonts w:ascii="Times New Roman" w:hAnsi="Times New Roman" w:cs="Times New Roman"/>
+        </w:rPr>
+        <w:t xml:space="preserve"> both parties, ensuring that the service is performed as quickly as possible. </w:t>
+      </w:r>
+    </w:p>
+    <w:p>
+      <w:pPr>
+        <w:spacing w:line="480" w:lineRule="auto"/>
+        <w:ind w:firstLine="720"/>
+        <w:rPr>
+          <w:rFonts w:ascii="Times New Roman" w:hAnsi="Times New Roman" w:cs="Times New Roman"/>
+        </w:rPr>
+      </w:pPr>
+      <w:r>
+        <w:rPr>
+          <w:rFonts w:ascii="Times New Roman" w:hAnsi="Times New Roman" w:cs="Times New Roman"/>
+        </w:rPr>
+        <w:t xml:space="preserve"> Many of these insights can also be used by Uber’s other services such as Uber Eats. </w:t>
+      </w:r>
+      <w:r>
+        <w:rPr>
+          <w:rFonts w:ascii="Times New Roman" w:hAnsi="Times New Roman" w:cs="Times New Roman"/>
+        </w:rPr>
+        <w:t>However, the food delivery model presents some new challenges. In order to minimize time waste, the delivery driver should arrive at the restaurant the moment the food is ready to be delivered. Uber uses machine learning models to try to predict the time it takes for a certain restaurant to prepare their food</w:t>
+      </w:r>
+      <w:r>
+        <w:rPr>
+          <w:rFonts w:ascii="Times New Roman" w:hAnsi="Times New Roman" w:cs="Times New Roman"/>
+        </w:rPr>
+        <w:t xml:space="preserve"> (also considering the specific dish being prepared)</w:t>
+      </w:r>
+      <w:r>
+        <w:rPr>
+          <w:rFonts w:ascii="Times New Roman" w:hAnsi="Times New Roman" w:cs="Times New Roman"/>
+        </w:rPr>
+        <w:t xml:space="preserve">. </w:t>
+      </w:r>
+      <w:r>
+        <w:rPr>
+          <w:rFonts w:ascii="Times New Roman" w:hAnsi="Times New Roman" w:cs="Times New Roman"/>
+        </w:rPr>
+        <w:t xml:space="preserve">This also </w:t>
+      </w:r>
+      <w:r>
+        <w:rPr>
+          <w:rFonts w:ascii="Times New Roman" w:hAnsi="Times New Roman" w:cs="Times New Roman"/>
+        </w:rPr>
+        <w:lastRenderedPageBreak/>
+        <w:t xml:space="preserve">means that they need to match drivers optimally, by sending them </w:t>
+      </w:r>
+      <w:r>
+        <w:rPr>
+          <w:rFonts w:ascii="Times New Roman" w:hAnsi="Times New Roman" w:cs="Times New Roman"/>
+        </w:rPr>
+        <w:t xml:space="preserve">to </w:t>
+      </w:r>
+      <w:r>
+        <w:rPr>
+          <w:rFonts w:ascii="Times New Roman" w:hAnsi="Times New Roman" w:cs="Times New Roman"/>
+        </w:rPr>
+        <w:t xml:space="preserve">restaurants a certain distance away so that they arrive at the right time (the time at which Uber predicts the order will be ready). </w:t>
+      </w:r>
+      <w:r>
+        <w:rPr>
+          <w:rFonts w:ascii="Times New Roman" w:hAnsi="Times New Roman" w:cs="Times New Roman"/>
+        </w:rPr>
+        <w:t xml:space="preserve">Getting real-time data about restaurants is difficult, since they are not directly partnered with Uber. Thus, Uber uses historical data based on the past history of restaurants, as well as real-time data from its drivers that can roughly predict the current state of restaurants in an area. </w:t>
+      </w:r>
+      <w:r>
+        <w:rPr>
+          <w:rFonts w:ascii="Times New Roman" w:hAnsi="Times New Roman" w:cs="Times New Roman"/>
+        </w:rPr>
+        <w:br w:type="page"/>
+      </w:r>
+    </w:p>
+    <w:p>
+      <w:pPr>
+        <w:spacing w:after="100" w:afterAutospacing="1"/>
+        <w:outlineLvl w:val="1"/>
+        <w:rPr>
+          <w:rFonts w:ascii="Times New Roman" w:eastAsia="Times New Roman" w:hAnsi="Times New Roman" w:cs="Times New Roman"/>
+          <w:color w:val="000000"/>
+        </w:rPr>
+      </w:pPr>
+      <w:r>
+        <w:rPr>
+          <w:rFonts w:ascii="Times New Roman" w:eastAsia="Times New Roman" w:hAnsi="Times New Roman" w:cs="Times New Roman"/>
+          <w:color w:val="000000"/>
+        </w:rPr>
+        <w:lastRenderedPageBreak/>
+        <w:t>References</w:t>
+      </w:r>
+    </w:p>
+    <w:p>
+      <w:pPr>
+        <w:spacing w:after="180"/>
+        <w:ind w:left="450" w:hanging="450"/>
+        <w:rPr>
+          <w:rFonts w:ascii="Times New Roman" w:eastAsia="Times New Roman" w:hAnsi="Times New Roman" w:cs="Times New Roman"/>
+          <w:color w:val="000000"/>
+        </w:rPr>
+      </w:pPr>
+      <w:r>
+        <w:rPr>
+          <w:rFonts w:ascii="Times New Roman" w:eastAsia="Times New Roman" w:hAnsi="Times New Roman" w:cs="Times New Roman"/>
+          <w:color w:val="000000"/>
+        </w:rPr>
+        <w:t xml:space="preserve">"How Uber Uses Data Science </w:t>
+      </w:r>
+      <w:proofErr w:type="gramStart"/>
+      <w:r>
+        <w:rPr>
+          <w:rFonts w:ascii="Times New Roman" w:eastAsia="Times New Roman" w:hAnsi="Times New Roman" w:cs="Times New Roman"/>
+          <w:color w:val="000000"/>
+        </w:rPr>
+        <w:t>To</w:t>
+      </w:r>
+      <w:proofErr w:type="gramEnd"/>
+      <w:r>
+        <w:rPr>
+          <w:rFonts w:ascii="Times New Roman" w:eastAsia="Times New Roman" w:hAnsi="Times New Roman" w:cs="Times New Roman"/>
+          <w:color w:val="000000"/>
+        </w:rPr>
+        <w:t xml:space="preserve"> Reinvent Transportation?". </w:t>
+      </w:r>
+      <w:proofErr w:type="spellStart"/>
+      <w:r>
+        <w:rPr>
+          <w:rFonts w:ascii="Times New Roman" w:eastAsia="Times New Roman" w:hAnsi="Times New Roman" w:cs="Times New Roman"/>
+          <w:i/>
+          <w:iCs/>
+          <w:color w:val="000000"/>
+        </w:rPr>
+        <w:t>Projectpro</w:t>
+      </w:r>
+      <w:proofErr w:type="spellEnd"/>
+      <w:r>
+        <w:rPr>
+          <w:rFonts w:ascii="Times New Roman" w:eastAsia="Times New Roman" w:hAnsi="Times New Roman" w:cs="Times New Roman"/>
+          <w:color w:val="000000"/>
+        </w:rPr>
+        <w:t>, 2022, https://www.projectpro.io/article/how-uber-uses-data-science-to-reinvent-transportation/290.</w:t>
+      </w:r>
+    </w:p>
+    <w:p>
+      <w:pPr>
+        <w:spacing w:after="180"/>
+        <w:ind w:left="450" w:hanging="450"/>
+        <w:rPr>
+          <w:rFonts w:ascii="Times New Roman" w:eastAsia="Times New Roman" w:hAnsi="Times New Roman" w:cs="Times New Roman"/>
+          <w:color w:val="000000"/>
+        </w:rPr>
+      </w:pPr>
+      <w:r>
+        <w:rPr>
+          <w:rFonts w:ascii="Times New Roman" w:eastAsia="Times New Roman" w:hAnsi="Times New Roman" w:cs="Times New Roman"/>
+          <w:color w:val="000000"/>
+        </w:rPr>
+        <w:t xml:space="preserve">"Predicting Time </w:t>
+      </w:r>
+      <w:proofErr w:type="gramStart"/>
+      <w:r>
+        <w:rPr>
+          <w:rFonts w:ascii="Times New Roman" w:eastAsia="Times New Roman" w:hAnsi="Times New Roman" w:cs="Times New Roman"/>
+          <w:color w:val="000000"/>
+        </w:rPr>
+        <w:t>To</w:t>
+      </w:r>
+      <w:proofErr w:type="gramEnd"/>
+      <w:r>
+        <w:rPr>
+          <w:rFonts w:ascii="Times New Roman" w:eastAsia="Times New Roman" w:hAnsi="Times New Roman" w:cs="Times New Roman"/>
+          <w:color w:val="000000"/>
+        </w:rPr>
+        <w:t xml:space="preserve"> Cook, Arrive, And Deliver At Uber Eats". </w:t>
+      </w:r>
+      <w:proofErr w:type="spellStart"/>
+      <w:r>
+        <w:rPr>
+          <w:rFonts w:ascii="Times New Roman" w:eastAsia="Times New Roman" w:hAnsi="Times New Roman" w:cs="Times New Roman"/>
+          <w:i/>
+          <w:iCs/>
+          <w:color w:val="000000"/>
+        </w:rPr>
+        <w:t>Infoq</w:t>
+      </w:r>
+      <w:proofErr w:type="spellEnd"/>
+      <w:r>
+        <w:rPr>
+          <w:rFonts w:ascii="Times New Roman" w:eastAsia="Times New Roman" w:hAnsi="Times New Roman" w:cs="Times New Roman"/>
+          <w:color w:val="000000"/>
+        </w:rPr>
+        <w:t>, 2022, https://www.infoq.com/articles/uber-eats-time-predictions/.</w:t>
+      </w:r>
+    </w:p>
+    <w:p>
+      <w:pPr>
+        <w:spacing w:after="180"/>
+        <w:ind w:left="450" w:hanging="450"/>
+        <w:rPr>
+          <w:rFonts w:ascii="Times New Roman" w:eastAsia="Times New Roman" w:hAnsi="Times New Roman" w:cs="Times New Roman"/>
+          <w:color w:val="000000"/>
+        </w:rPr>
+      </w:pPr>
+      <w:r>
+        <w:rPr>
+          <w:rFonts w:ascii="Times New Roman" w:eastAsia="Times New Roman" w:hAnsi="Times New Roman" w:cs="Times New Roman"/>
+          <w:color w:val="000000"/>
+        </w:rPr>
+        <w:t>"Uber: Net Revenue Worldwide 2021 | Statista". </w:t>
+      </w:r>
+      <w:r>
+        <w:rPr>
+          <w:rFonts w:ascii="Times New Roman" w:eastAsia="Times New Roman" w:hAnsi="Times New Roman" w:cs="Times New Roman"/>
+          <w:i/>
+          <w:iCs/>
+          <w:color w:val="000000"/>
+        </w:rPr>
+        <w:t>Statista</w:t>
+      </w:r>
+      <w:r>
+        <w:rPr>
+          <w:rFonts w:ascii="Times New Roman" w:eastAsia="Times New Roman" w:hAnsi="Times New Roman" w:cs="Times New Roman"/>
+          <w:color w:val="000000"/>
+        </w:rPr>
+        <w:t>, 2022, https://www.statista.com/statistics/550635/uber-global-net-revenue/.</w:t>
+      </w:r>
+    </w:p>
+    <w:p>
+      <w:pPr>
+        <w:spacing w:after="180"/>
+        <w:ind w:left="450" w:hanging="450"/>
+        <w:rPr>
+          <w:rFonts w:ascii="Times New Roman" w:eastAsia="Times New Roman" w:hAnsi="Times New Roman" w:cs="Times New Roman"/>
+          <w:color w:val="000000"/>
+        </w:rPr>
+      </w:pPr>
+      <w:r>
+        <w:rPr>
+          <w:rFonts w:ascii="Times New Roman" w:eastAsia="Times New Roman" w:hAnsi="Times New Roman" w:cs="Times New Roman"/>
+          <w:color w:val="000000"/>
+        </w:rPr>
+        <w:t xml:space="preserve">Laptev, Nikolay et al. "Engineering Extreme Event Forecasting </w:t>
+      </w:r>
+      <w:proofErr w:type="gramStart"/>
+      <w:r>
+        <w:rPr>
+          <w:rFonts w:ascii="Times New Roman" w:eastAsia="Times New Roman" w:hAnsi="Times New Roman" w:cs="Times New Roman"/>
+          <w:color w:val="000000"/>
+        </w:rPr>
+        <w:t>At</w:t>
+      </w:r>
+      <w:proofErr w:type="gramEnd"/>
+      <w:r>
+        <w:rPr>
+          <w:rFonts w:ascii="Times New Roman" w:eastAsia="Times New Roman" w:hAnsi="Times New Roman" w:cs="Times New Roman"/>
+          <w:color w:val="000000"/>
+        </w:rPr>
+        <w:t xml:space="preserve"> Uber With Recurrent Neural Networks". </w:t>
+      </w:r>
+      <w:r>
+        <w:rPr>
+          <w:rFonts w:ascii="Times New Roman" w:eastAsia="Times New Roman" w:hAnsi="Times New Roman" w:cs="Times New Roman"/>
+          <w:i/>
+          <w:iCs/>
+          <w:color w:val="000000"/>
+        </w:rPr>
+        <w:t>Uber Engineering Blog</w:t>
+      </w:r>
+      <w:r>
+        <w:rPr>
+          <w:rFonts w:ascii="Times New Roman" w:eastAsia="Times New Roman" w:hAnsi="Times New Roman" w:cs="Times New Roman"/>
+          <w:color w:val="000000"/>
+        </w:rPr>
+        <w:t>, 2022, https://eng.uber.com/neural-networks/.</w:t>
+      </w:r>
+    </w:p>
+    <w:p>
+      <w:pPr>
+        <w:spacing w:after="180"/>
+        <w:ind w:left="450" w:hanging="450"/>
+        <w:rPr>
+          <w:rFonts w:ascii="Times New Roman" w:eastAsia="Times New Roman" w:hAnsi="Times New Roman" w:cs="Times New Roman"/>
+          <w:color w:val="000000"/>
+        </w:rPr>
+      </w:pPr>
+      <w:r>
+        <w:rPr>
+          <w:rFonts w:ascii="Times New Roman" w:eastAsia="Times New Roman" w:hAnsi="Times New Roman" w:cs="Times New Roman"/>
+          <w:color w:val="000000"/>
+        </w:rPr>
+        <w:t xml:space="preserve">Luo, </w:t>
+      </w:r>
+      <w:proofErr w:type="spellStart"/>
+      <w:r>
+        <w:rPr>
+          <w:rFonts w:ascii="Times New Roman" w:eastAsia="Times New Roman" w:hAnsi="Times New Roman" w:cs="Times New Roman"/>
+          <w:color w:val="000000"/>
+        </w:rPr>
+        <w:t>Yujia</w:t>
+      </w:r>
+      <w:proofErr w:type="spellEnd"/>
+      <w:r>
+        <w:rPr>
+          <w:rFonts w:ascii="Times New Roman" w:eastAsia="Times New Roman" w:hAnsi="Times New Roman" w:cs="Times New Roman"/>
+          <w:color w:val="000000"/>
+        </w:rPr>
+        <w:t xml:space="preserve">, and Jerome </w:t>
+      </w:r>
+      <w:proofErr w:type="spellStart"/>
+      <w:r>
+        <w:rPr>
+          <w:rFonts w:ascii="Times New Roman" w:eastAsia="Times New Roman" w:hAnsi="Times New Roman" w:cs="Times New Roman"/>
+          <w:color w:val="000000"/>
+        </w:rPr>
+        <w:t>Cukier</w:t>
+      </w:r>
+      <w:proofErr w:type="spellEnd"/>
+      <w:r>
+        <w:rPr>
+          <w:rFonts w:ascii="Times New Roman" w:eastAsia="Times New Roman" w:hAnsi="Times New Roman" w:cs="Times New Roman"/>
+          <w:color w:val="000000"/>
+        </w:rPr>
+        <w:t xml:space="preserve">. "Maximizing Process Performance </w:t>
+      </w:r>
+      <w:proofErr w:type="gramStart"/>
+      <w:r>
+        <w:rPr>
+          <w:rFonts w:ascii="Times New Roman" w:eastAsia="Times New Roman" w:hAnsi="Times New Roman" w:cs="Times New Roman"/>
+          <w:color w:val="000000"/>
+        </w:rPr>
+        <w:t>With</w:t>
+      </w:r>
+      <w:proofErr w:type="gramEnd"/>
+      <w:r>
+        <w:rPr>
+          <w:rFonts w:ascii="Times New Roman" w:eastAsia="Times New Roman" w:hAnsi="Times New Roman" w:cs="Times New Roman"/>
+          <w:color w:val="000000"/>
+        </w:rPr>
+        <w:t xml:space="preserve"> Maze, Uber's Funnel Visualization Platform". </w:t>
+      </w:r>
+      <w:r>
+        <w:rPr>
+          <w:rFonts w:ascii="Times New Roman" w:eastAsia="Times New Roman" w:hAnsi="Times New Roman" w:cs="Times New Roman"/>
+          <w:i/>
+          <w:iCs/>
+          <w:color w:val="000000"/>
+        </w:rPr>
+        <w:t>Uber Engineering Blog</w:t>
+      </w:r>
+      <w:r>
+        <w:rPr>
+          <w:rFonts w:ascii="Times New Roman" w:eastAsia="Times New Roman" w:hAnsi="Times New Roman" w:cs="Times New Roman"/>
+          <w:color w:val="000000"/>
+        </w:rPr>
+        <w:t>, 2022, https://eng.uber.com/maze/.</w:t>
+      </w:r>
+    </w:p>
+    <w:p>
+      <w:pPr>
+        <w:spacing w:after="180"/>
+        <w:ind w:left="450" w:hanging="450"/>
+        <w:rPr>
+          <w:rFonts w:ascii="Times New Roman" w:eastAsia="Times New Roman" w:hAnsi="Times New Roman" w:cs="Times New Roman"/>
+          <w:color w:val="000000"/>
+        </w:rPr>
+      </w:pPr>
+      <w:proofErr w:type="spellStart"/>
+      <w:r>
+        <w:rPr>
+          <w:rFonts w:ascii="Times New Roman" w:eastAsia="Times New Roman" w:hAnsi="Times New Roman" w:cs="Times New Roman"/>
+          <w:color w:val="000000"/>
+        </w:rPr>
+        <w:t>Zelvenskiy</w:t>
+      </w:r>
+      <w:proofErr w:type="spellEnd"/>
+      <w:r>
+        <w:rPr>
+          <w:rFonts w:ascii="Times New Roman" w:eastAsia="Times New Roman" w:hAnsi="Times New Roman" w:cs="Times New Roman"/>
+          <w:color w:val="000000"/>
+        </w:rPr>
+        <w:t xml:space="preserve">, Sergey et al. "Project RADAR: Intelligent Early Fraud Detection System </w:t>
+      </w:r>
+      <w:proofErr w:type="gramStart"/>
+      <w:r>
+        <w:rPr>
+          <w:rFonts w:ascii="Times New Roman" w:eastAsia="Times New Roman" w:hAnsi="Times New Roman" w:cs="Times New Roman"/>
+          <w:color w:val="000000"/>
+        </w:rPr>
+        <w:t>With</w:t>
+      </w:r>
+      <w:proofErr w:type="gramEnd"/>
+      <w:r>
+        <w:rPr>
+          <w:rFonts w:ascii="Times New Roman" w:eastAsia="Times New Roman" w:hAnsi="Times New Roman" w:cs="Times New Roman"/>
+          <w:color w:val="000000"/>
+        </w:rPr>
+        <w:t xml:space="preserve"> Humans In The Loop". </w:t>
+      </w:r>
+      <w:r>
+        <w:rPr>
+          <w:rFonts w:ascii="Times New Roman" w:eastAsia="Times New Roman" w:hAnsi="Times New Roman" w:cs="Times New Roman"/>
+          <w:i/>
+          <w:iCs/>
+          <w:color w:val="000000"/>
+        </w:rPr>
+        <w:t>Uber Engineering Blog</w:t>
+      </w:r>
+      <w:r>
+        <w:rPr>
+          <w:rFonts w:ascii="Times New Roman" w:eastAsia="Times New Roman" w:hAnsi="Times New Roman" w:cs="Times New Roman"/>
+          <w:color w:val="000000"/>
+        </w:rPr>
+        <w:t>, 2022, https://eng.uber.com/project-radar-intelligent-early-fraud-detection/.</w:t>
+      </w:r>
+    </w:p>
+    <w:p>
+      <w:pPr>
+        <w:spacing w:line="480" w:lineRule="auto"/>
+        <w:rPr>
+          <w:rFonts w:ascii="Times New Roman" w:hAnsi="Times New Roman" w:cs="Times New Roman"/>
+        </w:rPr>
+      </w:pPr>
     </w:p>
     <w:sectPr>
       <w:pgSz w:w="12240" w:h="15840"/>
@@ -325,6 +934,103 @@
     </w:sectPr>
   </w:body>
 </w:document>
+</file>
+
+<file path=word/numbering.xml><?xml version="1.0" encoding="utf-8"?>
+<w:numbering xmlns:wpc="http://schemas.microsoft.com/office/word/2010/wordprocessingCanvas" xmlns:cx="http://schemas.microsoft.com/office/drawing/2014/chartex" xmlns:cx1="http://schemas.microsoft.com/office/drawing/2015/9/8/chartex" xmlns:cx2="http://schemas.microsoft.com/office/drawing/2015/10/21/chartex" xmlns:cx3="http://schemas.microsoft.com/office/drawing/2016/5/9/chartex" xmlns:cx4="http://schemas.microsoft.com/office/drawing/2016/5/10/chartex" xmlns:cx5="http://schemas.microsoft.com/office/drawing/2016/5/11/chartex" xmlns:cx6="http://schemas.microsoft.com/office/drawing/2016/5/12/chartex" xmlns:cx7="http://schemas.microsoft.com/office/drawing/2016/5/13/chartex" xmlns:cx8="http://schemas.microsoft.com/office/drawing/2016/5/14/chartex" xmlns:mc="http://schemas.openxmlformats.org/markup-compatibility/2006" xmlns:aink="http://schemas.microsoft.com/office/drawing/2016/ink" xmlns:am3d="http://schemas.microsoft.com/office/drawing/2017/model3d" xmlns:o="urn:schemas-microsoft-com:office:office" xmlns:oel="http://schemas.microsoft.com/office/2019/extlst" xmlns:r="http://schemas.openxmlformats.org/officeDocument/2006/relationships" xmlns:m="http://schemas.openxmlformats.org/officeDocument/2006/math" xmlns:v="urn:schemas-microsoft-com:vml" xmlns:wp14="http://schemas.microsoft.com/office/word/2010/wordprocessingDrawing" xmlns:wp="http://schemas.openxmlformats.org/drawingml/2006/wordprocessingDrawing" xmlns:w10="urn:schemas-microsoft-com:office:word" xmlns:w="http://schemas.openxmlformats.org/wordprocessingml/2006/main" xmlns:w14="http://schemas.microsoft.com/office/word/2010/wordml" xmlns:w15="http://schemas.microsoft.com/office/word/2012/wordml" xmlns:w16cex="http://schemas.microsoft.com/office/word/2018/wordml/cex" xmlns:w16cid="http://schemas.microsoft.com/office/word/2016/wordml/cid" xmlns:w16="http://schemas.microsoft.com/office/word/2018/wordml" xmlns:w16sdtdh="http://schemas.microsoft.com/office/word/2020/wordml/sdtdatahash" xmlns:w16se="http://schemas.microsoft.com/office/word/2015/wordml/symex" xmlns:wpg="http://schemas.microsoft.com/office/word/2010/wordprocessingGroup" xmlns:wpi="http://schemas.microsoft.com/office/word/2010/wordprocessingInk" xmlns:wne="http://schemas.microsoft.com/office/word/2006/wordml" xmlns:wps="http://schemas.microsoft.com/office/word/2010/wordprocessingShape" mc:Ignorable="w14 w15 w16se w16cid w16 w16cex w16sdtdh wp14">
+  <w:abstractNum w:abstractNumId="0" w15:restartNumberingAfterBreak="0">
+    <w:nsid w:val="5F5B70A4"/>
+    <w:multiLevelType w:val="hybridMultilevel"/>
+    <w:tmpl w:val="24D2EA04"/>
+    <w:lvl w:ilvl="0" w:tplc="B6485A22">
+      <w:start w:val="1"/>
+      <w:numFmt w:val="decimal"/>
+      <w:lvlText w:val="%1."/>
+      <w:lvlJc w:val="left"/>
+      <w:pPr>
+        <w:ind w:left="720" w:hanging="360"/>
+      </w:pPr>
+      <w:rPr>
+        <w:rFonts w:hint="default"/>
+      </w:rPr>
+    </w:lvl>
+    <w:lvl w:ilvl="1" w:tplc="04090019" w:tentative="1">
+      <w:start w:val="1"/>
+      <w:numFmt w:val="lowerLetter"/>
+      <w:lvlText w:val="%2."/>
+      <w:lvlJc w:val="left"/>
+      <w:pPr>
+        <w:ind w:left="1440" w:hanging="360"/>
+      </w:pPr>
+    </w:lvl>
+    <w:lvl w:ilvl="2" w:tplc="0409001B" w:tentative="1">
+      <w:start w:val="1"/>
+      <w:numFmt w:val="lowerRoman"/>
+      <w:lvlText w:val="%3."/>
+      <w:lvlJc w:val="right"/>
+      <w:pPr>
+        <w:ind w:left="2160" w:hanging="180"/>
+      </w:pPr>
+    </w:lvl>
+    <w:lvl w:ilvl="3" w:tplc="0409000F" w:tentative="1">
+      <w:start w:val="1"/>
+      <w:numFmt w:val="decimal"/>
+      <w:lvlText w:val="%4."/>
+      <w:lvlJc w:val="left"/>
+      <w:pPr>
+        <w:ind w:left="2880" w:hanging="360"/>
+      </w:pPr>
+    </w:lvl>
+    <w:lvl w:ilvl="4" w:tplc="04090019" w:tentative="1">
+      <w:start w:val="1"/>
+      <w:numFmt w:val="lowerLetter"/>
+      <w:lvlText w:val="%5."/>
+      <w:lvlJc w:val="left"/>
+      <w:pPr>
+        <w:ind w:left="3600" w:hanging="360"/>
+      </w:pPr>
+    </w:lvl>
+    <w:lvl w:ilvl="5" w:tplc="0409001B" w:tentative="1">
+      <w:start w:val="1"/>
+      <w:numFmt w:val="lowerRoman"/>
+      <w:lvlText w:val="%6."/>
+      <w:lvlJc w:val="right"/>
+      <w:pPr>
+        <w:ind w:left="4320" w:hanging="180"/>
+      </w:pPr>
+    </w:lvl>
+    <w:lvl w:ilvl="6" w:tplc="0409000F" w:tentative="1">
+      <w:start w:val="1"/>
+      <w:numFmt w:val="decimal"/>
+      <w:lvlText w:val="%7."/>
+      <w:lvlJc w:val="left"/>
+      <w:pPr>
+        <w:ind w:left="5040" w:hanging="360"/>
+      </w:pPr>
+    </w:lvl>
+    <w:lvl w:ilvl="7" w:tplc="04090019" w:tentative="1">
+      <w:start w:val="1"/>
+      <w:numFmt w:val="lowerLetter"/>
+      <w:lvlText w:val="%8."/>
+      <w:lvlJc w:val="left"/>
+      <w:pPr>
+        <w:ind w:left="5760" w:hanging="360"/>
+      </w:pPr>
+    </w:lvl>
+    <w:lvl w:ilvl="8" w:tplc="0409001B" w:tentative="1">
+      <w:start w:val="1"/>
+      <w:numFmt w:val="lowerRoman"/>
+      <w:lvlText w:val="%9."/>
+      <w:lvlJc w:val="right"/>
+      <w:pPr>
+        <w:ind w:left="6480" w:hanging="180"/>
+      </w:pPr>
+    </w:lvl>
+  </w:abstractNum>
+  <w:num w:numId="1" w16cid:durableId="1574118103">
+    <w:abstractNumId w:val="0"/>
+  </w:num>
+</w:numbering>
 </file>
 
 <file path=word/styles.xml><?xml version="1.0" encoding="utf-8"?>
@@ -722,10 +1428,28 @@
     <w:name w:val="Normal"/>
     <w:qFormat/>
   </w:style>
+  <w:style w:type="paragraph" w:styleId="Heading2">
+    <w:name w:val="heading 2"/>
+    <w:basedOn w:val="Normal"/>
+    <w:link w:val="Heading2Char"/>
+    <w:uiPriority w:val="9"/>
+    <w:qFormat/>
+    <w:rsid w:val="0017050A"/>
+    <w:pPr>
+      <w:spacing w:before="100" w:beforeAutospacing="1" w:after="100" w:afterAutospacing="1"/>
+      <w:outlineLvl w:val="1"/>
+    </w:pPr>
+    <w:rPr>
+      <w:rFonts w:ascii="Times New Roman" w:eastAsia="Times New Roman" w:hAnsi="Times New Roman" w:cs="Times New Roman"/>
+      <w:b/>
+      <w:bCs/>
+      <w:sz w:val="36"/>
+      <w:szCs w:val="36"/>
+    </w:rPr>
+  </w:style>
   <w:style w:type="character" w:default="1" w:styleId="DefaultParagraphFont">
     <w:name w:val="Default Paragraph Font"/>
     <w:uiPriority w:val="1"/>
-    <w:semiHidden/>
     <w:unhideWhenUsed/>
   </w:style>
   <w:style w:type="table" w:default="1" w:styleId="TableNormal">
@@ -748,6 +1472,140 @@
     <w:uiPriority w:val="99"/>
     <w:semiHidden/>
     <w:unhideWhenUsed/>
+  </w:style>
+  <w:style w:type="paragraph" w:styleId="Revision">
+    <w:name w:val="Revision"/>
+    <w:hidden/>
+    <w:uiPriority w:val="99"/>
+    <w:semiHidden/>
+    <w:rsid w:val="00C613FD"/>
+  </w:style>
+  <w:style w:type="character" w:styleId="CommentReference">
+    <w:name w:val="annotation reference"/>
+    <w:basedOn w:val="DefaultParagraphFont"/>
+    <w:uiPriority w:val="99"/>
+    <w:semiHidden/>
+    <w:unhideWhenUsed/>
+    <w:rsid w:val="008314E2"/>
+    <w:rPr>
+      <w:sz w:val="16"/>
+      <w:szCs w:val="16"/>
+    </w:rPr>
+  </w:style>
+  <w:style w:type="paragraph" w:styleId="CommentText">
+    <w:name w:val="annotation text"/>
+    <w:basedOn w:val="Normal"/>
+    <w:link w:val="CommentTextChar"/>
+    <w:uiPriority w:val="99"/>
+    <w:semiHidden/>
+    <w:unhideWhenUsed/>
+    <w:rsid w:val="008314E2"/>
+    <w:rPr>
+      <w:sz w:val="20"/>
+      <w:szCs w:val="20"/>
+    </w:rPr>
+  </w:style>
+  <w:style w:type="character" w:customStyle="1" w:styleId="CommentTextChar">
+    <w:name w:val="Comment Text Char"/>
+    <w:basedOn w:val="DefaultParagraphFont"/>
+    <w:link w:val="CommentText"/>
+    <w:uiPriority w:val="99"/>
+    <w:semiHidden/>
+    <w:rsid w:val="008314E2"/>
+    <w:rPr>
+      <w:sz w:val="20"/>
+      <w:szCs w:val="20"/>
+    </w:rPr>
+  </w:style>
+  <w:style w:type="paragraph" w:styleId="CommentSubject">
+    <w:name w:val="annotation subject"/>
+    <w:basedOn w:val="CommentText"/>
+    <w:next w:val="CommentText"/>
+    <w:link w:val="CommentSubjectChar"/>
+    <w:uiPriority w:val="99"/>
+    <w:semiHidden/>
+    <w:unhideWhenUsed/>
+    <w:rsid w:val="008314E2"/>
+    <w:rPr>
+      <w:b/>
+      <w:bCs/>
+    </w:rPr>
+  </w:style>
+  <w:style w:type="character" w:customStyle="1" w:styleId="CommentSubjectChar">
+    <w:name w:val="Comment Subject Char"/>
+    <w:basedOn w:val="CommentTextChar"/>
+    <w:link w:val="CommentSubject"/>
+    <w:uiPriority w:val="99"/>
+    <w:semiHidden/>
+    <w:rsid w:val="008314E2"/>
+    <w:rPr>
+      <w:b/>
+      <w:bCs/>
+      <w:sz w:val="20"/>
+      <w:szCs w:val="20"/>
+    </w:rPr>
+  </w:style>
+  <w:style w:type="character" w:styleId="Hyperlink">
+    <w:name w:val="Hyperlink"/>
+    <w:basedOn w:val="DefaultParagraphFont"/>
+    <w:uiPriority w:val="99"/>
+    <w:unhideWhenUsed/>
+    <w:rsid w:val="00B3389C"/>
+    <w:rPr>
+      <w:color w:val="0563C1" w:themeColor="hyperlink"/>
+      <w:u w:val="single"/>
+    </w:rPr>
+  </w:style>
+  <w:style w:type="character" w:styleId="UnresolvedMention">
+    <w:name w:val="Unresolved Mention"/>
+    <w:basedOn w:val="DefaultParagraphFont"/>
+    <w:uiPriority w:val="99"/>
+    <w:semiHidden/>
+    <w:unhideWhenUsed/>
+    <w:rsid w:val="00B3389C"/>
+    <w:rPr>
+      <w:color w:val="605E5C"/>
+      <w:shd w:val="clear" w:color="auto" w:fill="E1DFDD"/>
+    </w:rPr>
+  </w:style>
+  <w:style w:type="paragraph" w:styleId="ListParagraph">
+    <w:name w:val="List Paragraph"/>
+    <w:basedOn w:val="Normal"/>
+    <w:uiPriority w:val="34"/>
+    <w:qFormat/>
+    <w:rsid w:val="0017050A"/>
+    <w:pPr>
+      <w:ind w:left="720"/>
+      <w:contextualSpacing/>
+    </w:pPr>
+  </w:style>
+  <w:style w:type="character" w:customStyle="1" w:styleId="Heading2Char">
+    <w:name w:val="Heading 2 Char"/>
+    <w:basedOn w:val="DefaultParagraphFont"/>
+    <w:link w:val="Heading2"/>
+    <w:uiPriority w:val="9"/>
+    <w:rsid w:val="0017050A"/>
+    <w:rPr>
+      <w:rFonts w:ascii="Times New Roman" w:eastAsia="Times New Roman" w:hAnsi="Times New Roman" w:cs="Times New Roman"/>
+      <w:b/>
+      <w:bCs/>
+      <w:sz w:val="36"/>
+      <w:szCs w:val="36"/>
+    </w:rPr>
+  </w:style>
+  <w:style w:type="paragraph" w:styleId="NormalWeb">
+    <w:name w:val="Normal (Web)"/>
+    <w:basedOn w:val="Normal"/>
+    <w:uiPriority w:val="99"/>
+    <w:semiHidden/>
+    <w:unhideWhenUsed/>
+    <w:rsid w:val="0017050A"/>
+    <w:pPr>
+      <w:spacing w:before="100" w:beforeAutospacing="1" w:after="100" w:afterAutospacing="1"/>
+    </w:pPr>
+    <w:rPr>
+      <w:rFonts w:ascii="Times New Roman" w:eastAsia="Times New Roman" w:hAnsi="Times New Roman" w:cs="Times New Roman"/>
+    </w:rPr>
   </w:style>
 </w:styles>
 </file>

</xml_diff>